<commit_message>
Review #3: update ALL AZs in us-east-2 for main.tf and also rds.tf; update dr_template for the same; update Submission for destroy screenshots
</commit_message>
<xml_diff>
--- a/project/Submission.docx
+++ b/project/Submission.docx
@@ -34,7 +34,7 @@
       </w:pPr>
       <w:r>
         <w:drawing>
-          <wp:inline wp14:editId="30A5EE02" wp14:anchorId="198E3B3A">
+          <wp:inline wp14:editId="15DECBAF" wp14:anchorId="198E3B3A">
             <wp:extent cx="4572000" cy="1524000"/>
             <wp:effectExtent l="0" t="0" r="0" b="0"/>
             <wp:docPr id="930941236" name="" title=""/>
@@ -49,7 +49,7 @@
                     <pic:cNvPicPr/>
                   </pic:nvPicPr>
                   <pic:blipFill>
-                    <a:blip r:embed="Rab0093009e164383">
+                    <a:blip r:embed="Rb7700f890e98434b">
                       <a:extLst>
                         <a:ext xmlns:a="http://schemas.openxmlformats.org/drawingml/2006/main" uri="{28A0092B-C50C-407E-A947-70E740481C1C}">
                           <a14:useLocalDpi val="0"/>
@@ -95,7 +95,7 @@
       </w:pPr>
       <w:r>
         <w:drawing>
-          <wp:inline wp14:editId="6611EDB5" wp14:anchorId="0E061BE3">
+          <wp:inline wp14:editId="04693CA2" wp14:anchorId="0E061BE3">
             <wp:extent cx="4572000" cy="1971675"/>
             <wp:effectExtent l="0" t="0" r="0" b="0"/>
             <wp:docPr id="1517186116" name="" title=""/>
@@ -110,7 +110,7 @@
                     <pic:cNvPicPr/>
                   </pic:nvPicPr>
                   <pic:blipFill>
-                    <a:blip r:embed="R480430697a3d4502">
+                    <a:blip r:embed="Rd9b70310de7e40f3">
                       <a:extLst>
                         <a:ext xmlns:a="http://schemas.openxmlformats.org/drawingml/2006/main" uri="{28A0092B-C50C-407E-A947-70E740481C1C}">
                           <a14:useLocalDpi val="0"/>
@@ -152,7 +152,7 @@
       </w:pPr>
       <w:r>
         <w:drawing>
-          <wp:inline wp14:editId="29EB89C6" wp14:anchorId="03302C6C">
+          <wp:inline wp14:editId="0FECBA3D" wp14:anchorId="03302C6C">
             <wp:extent cx="4572000" cy="742950"/>
             <wp:effectExtent l="0" t="0" r="0" b="0"/>
             <wp:docPr id="957418391" name="" title=""/>
@@ -167,7 +167,7 @@
                     <pic:cNvPicPr/>
                   </pic:nvPicPr>
                   <pic:blipFill>
-                    <a:blip r:embed="R977239b7dd0c4cf0">
+                    <a:blip r:embed="R483644a54ca24093">
                       <a:extLst>
                         <a:ext xmlns:a="http://schemas.openxmlformats.org/drawingml/2006/main" uri="{28A0092B-C50C-407E-A947-70E740481C1C}">
                           <a14:useLocalDpi val="0"/>
@@ -234,7 +234,7 @@
       </w:pPr>
       <w:r>
         <w:drawing>
-          <wp:inline wp14:editId="29E873CF" wp14:anchorId="20AF1900">
+          <wp:inline wp14:editId="552468F3" wp14:anchorId="20AF1900">
             <wp:extent cx="4572000" cy="2381250"/>
             <wp:effectExtent l="0" t="0" r="0" b="0"/>
             <wp:docPr id="1000776261" name="" title=""/>
@@ -249,7 +249,7 @@
                     <pic:cNvPicPr/>
                   </pic:nvPicPr>
                   <pic:blipFill>
-                    <a:blip r:embed="R51fc54977deb4f63">
+                    <a:blip r:embed="Ra976ad9d2d504966">
                       <a:extLst>
                         <a:ext xmlns:a="http://schemas.openxmlformats.org/drawingml/2006/main" uri="{28A0092B-C50C-407E-A947-70E740481C1C}">
                           <a14:useLocalDpi val="0"/>
@@ -309,7 +309,7 @@
       </w:pPr>
       <w:r>
         <w:drawing>
-          <wp:inline wp14:editId="106A780D" wp14:anchorId="4641030D">
+          <wp:inline wp14:editId="24923709" wp14:anchorId="4641030D">
             <wp:extent cx="4572000" cy="2124075"/>
             <wp:effectExtent l="0" t="0" r="0" b="0"/>
             <wp:docPr id="1751328632" name="" title=""/>
@@ -324,7 +324,7 @@
                     <pic:cNvPicPr/>
                   </pic:nvPicPr>
                   <pic:blipFill>
-                    <a:blip r:embed="R27f9e71102ae414e">
+                    <a:blip r:embed="Rb3f98a9ee68d474b">
                       <a:extLst>
                         <a:ext xmlns:a="http://schemas.openxmlformats.org/drawingml/2006/main" uri="{28A0092B-C50C-407E-A947-70E740481C1C}">
                           <a14:useLocalDpi val="0"/>
@@ -374,7 +374,7 @@
       </w:pPr>
       <w:r>
         <w:drawing>
-          <wp:inline wp14:editId="0477AE52" wp14:anchorId="5CDDEF2F">
+          <wp:inline wp14:editId="63F68356" wp14:anchorId="5CDDEF2F">
             <wp:extent cx="4572000" cy="1076325"/>
             <wp:effectExtent l="0" t="0" r="0" b="0"/>
             <wp:docPr id="1748021196" name="" title=""/>
@@ -389,7 +389,7 @@
                     <pic:cNvPicPr/>
                   </pic:nvPicPr>
                   <pic:blipFill>
-                    <a:blip r:embed="Rb918b9a817ce4767">
+                    <a:blip r:embed="R42bf3cd6d81b4a3e">
                       <a:extLst>
                         <a:ext xmlns:a="http://schemas.openxmlformats.org/drawingml/2006/main" uri="{28A0092B-C50C-407E-A947-70E740481C1C}">
                           <a14:useLocalDpi val="0"/>
@@ -436,7 +436,7 @@
       </w:pPr>
       <w:r>
         <w:drawing>
-          <wp:inline wp14:editId="38451ADA" wp14:anchorId="524AA280">
+          <wp:inline wp14:editId="66F46DDA" wp14:anchorId="524AA280">
             <wp:extent cx="4572000" cy="1876425"/>
             <wp:effectExtent l="0" t="0" r="0" b="0"/>
             <wp:docPr id="666928152" name="" title=""/>
@@ -451,7 +451,7 @@
                     <pic:cNvPicPr/>
                   </pic:nvPicPr>
                   <pic:blipFill>
-                    <a:blip r:embed="R01c0d6ff472f4d64">
+                    <a:blip r:embed="Rf016f80206f74849">
                       <a:extLst>
                         <a:ext xmlns:a="http://schemas.openxmlformats.org/drawingml/2006/main" uri="{28A0092B-C50C-407E-A947-70E740481C1C}">
                           <a14:useLocalDpi val="0"/>
@@ -478,18 +478,35 @@
         </w:drawing>
       </w:r>
     </w:p>
-    <w:p>
-      <w:pPr>
-        <w:pStyle w:val="Normal"/>
-      </w:pPr>
-    </w:p>
-    <w:p>
-      <w:pPr>
-        <w:pStyle w:val="Normal"/>
-      </w:pPr>
-      <w:r>
-        <w:rPr/>
-        <w:t>First time zone1 destroy:</w:t>
+    <w:p/>
+    <w:p>
+      <w:r>
+        <w:br w:type="page"/>
+      </w:r>
+    </w:p>
+    <w:p>
+      <w:pPr>
+        <w:pStyle w:val="Normal"/>
+        <w:rPr>
+          <w:sz w:val="40"/>
+          <w:szCs w:val="40"/>
+        </w:rPr>
+      </w:pPr>
+      <w:r>
+        <w:rPr>
+          <w:sz w:val="40"/>
+          <w:szCs w:val="40"/>
+        </w:rPr>
+        <w:t>Review #3: DESTROY UPDATED</w:t>
+      </w:r>
+    </w:p>
+    <w:p>
+      <w:pPr>
+        <w:pStyle w:val="Normal"/>
+      </w:pPr>
+      <w:r>
+        <w:rPr/>
+        <w:t>Zone 1</w:t>
       </w:r>
     </w:p>
     <w:p>
@@ -498,10 +515,10 @@
       </w:pPr>
       <w:r>
         <w:drawing>
-          <wp:inline wp14:editId="7A030B64" wp14:anchorId="519CC5AE">
-            <wp:extent cx="4572000" cy="1133475"/>
+          <wp:inline wp14:editId="2BB54BB5" wp14:anchorId="344B46C9">
+            <wp:extent cx="4572000" cy="1771650"/>
             <wp:effectExtent l="0" t="0" r="0" b="0"/>
-            <wp:docPr id="269637393" name="" title=""/>
+            <wp:docPr id="417904919" name="" title=""/>
             <wp:cNvGraphicFramePr>
               <a:graphicFrameLocks noChangeAspect="1"/>
             </wp:cNvGraphicFramePr>
@@ -513,7 +530,7 @@
                     <pic:cNvPicPr/>
                   </pic:nvPicPr>
                   <pic:blipFill>
-                    <a:blip r:embed="Rde393cb8a2fb4963">
+                    <a:blip r:embed="R46b9722d77514276">
                       <a:extLst>
                         <a:ext xmlns:a="http://schemas.openxmlformats.org/drawingml/2006/main" uri="{28A0092B-C50C-407E-A947-70E740481C1C}">
                           <a14:useLocalDpi val="0"/>
@@ -527,7 +544,7 @@
                   <pic:spPr>
                     <a:xfrm>
                       <a:off x="0" y="0"/>
-                      <a:ext cx="4572000" cy="1133475"/>
+                      <a:ext cx="4572000" cy="1771650"/>
                     </a:xfrm>
                     <a:prstGeom prst="rect">
                       <a:avLst/>
@@ -539,143 +556,110 @@
           </wp:inline>
         </w:drawing>
       </w:r>
-    </w:p>
-    <w:p>
-      <w:pPr>
-        <w:pStyle w:val="Normal"/>
-        <w:spacing w:line="285" w:lineRule="exact"/>
-        <w:rPr>
-          <w:rFonts w:ascii="Consolas" w:hAnsi="Consolas" w:eastAsia="Consolas" w:cs="Consolas"/>
-          <w:b w:val="0"/>
-          <w:bCs w:val="0"/>
-          <w:noProof w:val="0"/>
-          <w:color w:val="4FC1FF"/>
-          <w:sz w:val="21"/>
-          <w:szCs w:val="21"/>
-          <w:lang w:val="en-US"/>
-        </w:rPr>
-      </w:pPr>
-      <w:r>
-        <w:rPr/>
-        <w:t xml:space="preserve">Failed due to </w:t>
-      </w:r>
-      <w:r>
-        <w:rPr>
-          <w:rFonts w:ascii="Consolas" w:hAnsi="Consolas" w:eastAsia="Consolas" w:cs="Consolas"/>
-          <w:b w:val="0"/>
-          <w:bCs w:val="0"/>
-          <w:noProof w:val="0"/>
-          <w:color w:val="4EC9B0"/>
-          <w:sz w:val="21"/>
-          <w:szCs w:val="21"/>
-          <w:lang w:val="en-US"/>
-        </w:rPr>
-        <w:t>module</w:t>
-      </w:r>
-      <w:r>
-        <w:rPr>
-          <w:rFonts w:ascii="Consolas" w:hAnsi="Consolas" w:eastAsia="Consolas" w:cs="Consolas"/>
-          <w:b w:val="0"/>
-          <w:bCs w:val="0"/>
-          <w:noProof w:val="0"/>
-          <w:color w:val="D4D4D4"/>
-          <w:sz w:val="21"/>
-          <w:szCs w:val="21"/>
-          <w:lang w:val="en-US"/>
-        </w:rPr>
-        <w:t xml:space="preserve"> </w:t>
-      </w:r>
-      <w:r>
-        <w:rPr>
-          <w:rFonts w:ascii="Consolas" w:hAnsi="Consolas" w:eastAsia="Consolas" w:cs="Consolas"/>
-          <w:b w:val="0"/>
-          <w:bCs w:val="0"/>
-          <w:noProof w:val="0"/>
-          <w:color w:val="4FC1FF"/>
-          <w:sz w:val="21"/>
-          <w:szCs w:val="21"/>
-          <w:lang w:val="en-US"/>
-        </w:rPr>
-        <w:t>"</w:t>
-      </w:r>
-      <w:r>
-        <w:rPr>
-          <w:rFonts w:ascii="Consolas" w:hAnsi="Consolas" w:eastAsia="Consolas" w:cs="Consolas"/>
-          <w:b w:val="0"/>
-          <w:bCs w:val="0"/>
-          <w:noProof w:val="0"/>
-          <w:color w:val="4FC1FF"/>
-          <w:sz w:val="21"/>
-          <w:szCs w:val="21"/>
-          <w:lang w:val="en-US"/>
-        </w:rPr>
-        <w:t>vpc_west</w:t>
-      </w:r>
-      <w:r>
-        <w:rPr>
-          <w:rFonts w:ascii="Consolas" w:hAnsi="Consolas" w:eastAsia="Consolas" w:cs="Consolas"/>
-          <w:b w:val="0"/>
-          <w:bCs w:val="0"/>
-          <w:noProof w:val="0"/>
-          <w:color w:val="4FC1FF"/>
-          <w:sz w:val="21"/>
-          <w:szCs w:val="21"/>
-          <w:lang w:val="en-US"/>
-        </w:rPr>
-        <w:t>"</w:t>
-      </w:r>
-      <w:r>
-        <w:rPr/>
-        <w:t xml:space="preserve"> being used in zone2, hence destroy zone2 at this stage</w:t>
-      </w:r>
-    </w:p>
-    <w:p>
-      <w:pPr>
-        <w:pStyle w:val="Normal"/>
-        <w:spacing w:line="285" w:lineRule="exact"/>
-      </w:pPr>
-    </w:p>
-    <w:p>
-      <w:pPr>
-        <w:pStyle w:val="Normal"/>
-      </w:pPr>
-      <w:r>
-        <w:rPr/>
-        <w:t xml:space="preserve"> </w:t>
-      </w:r>
-      <w:r>
-        <w:br w:type="page"/>
-      </w:r>
-    </w:p>
-    <w:p>
-      <w:pPr>
-        <w:pStyle w:val="Normal"/>
-      </w:pPr>
-    </w:p>
-    <w:p>
-      <w:r>
-        <w:br w:type="page"/>
-      </w:r>
-    </w:p>
-    <w:p>
-      <w:pPr>
-        <w:pStyle w:val="Normal"/>
-      </w:pPr>
-      <w:r>
-        <w:rPr/>
-        <w:t>Destroy</w:t>
-      </w:r>
-    </w:p>
-    <w:p>
-      <w:pPr>
-        <w:pStyle w:val="Normal"/>
+      <w:r>
+        <w:br/>
+      </w:r>
+      <w:r>
+        <w:rPr/>
+        <w:t>VPC cannot be deleted</w:t>
+      </w:r>
+    </w:p>
+    <w:p>
+      <w:pPr>
+        <w:pStyle w:val="Normal"/>
+        <w:ind w:left="720"/>
+      </w:pPr>
+      <w:r>
+        <w:rPr/>
+        <w:t>IGW being used</w:t>
+      </w:r>
+    </w:p>
+    <w:p>
+      <w:pPr>
+        <w:pStyle w:val="Normal"/>
+        <w:ind w:left="720"/>
+      </w:pPr>
+      <w:r>
+        <w:rPr/>
+        <w:t>Subnet being used</w:t>
+      </w:r>
+    </w:p>
+    <w:p>
+      <w:pPr>
+        <w:pStyle w:val="Normal"/>
+        <w:ind w:left="0"/>
+      </w:pPr>
+      <w:r>
+        <w:rPr/>
+        <w:t>RDS Cluster cannot be deleted</w:t>
+      </w:r>
+    </w:p>
+    <w:p>
+      <w:pPr>
+        <w:pStyle w:val="Normal"/>
+        <w:bidi w:val="0"/>
+        <w:spacing w:before="0" w:beforeAutospacing="off" w:after="160" w:afterAutospacing="off" w:line="259" w:lineRule="auto"/>
+        <w:ind w:left="0" w:right="0"/>
+        <w:jc w:val="left"/>
+      </w:pPr>
+      <w:r>
+        <w:rPr/>
+        <w:t xml:space="preserve">Cannot </w:t>
+      </w:r>
+      <w:r>
+        <w:rPr/>
+        <w:t>delete</w:t>
+      </w:r>
+      <w:r>
+        <w:rPr/>
+        <w:t xml:space="preserve"> last instance of read replica DB Cluster</w:t>
+      </w:r>
+    </w:p>
+    <w:p>
+      <w:pPr>
+        <w:pStyle w:val="Normal"/>
+        <w:bidi w:val="0"/>
+        <w:spacing w:before="0" w:beforeAutospacing="off" w:after="160" w:afterAutospacing="off" w:line="259" w:lineRule="auto"/>
+        <w:ind w:left="0" w:right="0"/>
+        <w:jc w:val="left"/>
+      </w:pPr>
+    </w:p>
+    <w:p>
+      <w:pPr>
+        <w:pStyle w:val="Normal"/>
+        <w:bidi w:val="0"/>
+        <w:spacing w:before="0" w:beforeAutospacing="off" w:after="160" w:afterAutospacing="off" w:line="259" w:lineRule="auto"/>
+        <w:ind w:left="0" w:right="0"/>
+        <w:jc w:val="left"/>
+      </w:pPr>
+    </w:p>
+    <w:p>
+      <w:pPr>
+        <w:pStyle w:val="Normal"/>
+        <w:bidi w:val="0"/>
+        <w:spacing w:before="0" w:beforeAutospacing="off" w:after="160" w:afterAutospacing="off" w:line="259" w:lineRule="auto"/>
+        <w:ind w:left="0" w:right="0"/>
+        <w:jc w:val="left"/>
+      </w:pPr>
+      <w:r>
+        <w:rPr/>
+        <w:t>The order was not right, it is the Stack, treated as FILO, hence destroy zone 2 first, after zone1 re-apply</w:t>
+      </w:r>
+    </w:p>
+    <w:p>
+      <w:pPr>
+        <w:pStyle w:val="Normal"/>
+        <w:bidi w:val="0"/>
+        <w:spacing w:before="0" w:beforeAutospacing="off" w:after="160" w:afterAutospacing="off" w:line="259" w:lineRule="auto"/>
+        <w:ind w:left="0" w:right="0"/>
+        <w:jc w:val="left"/>
       </w:pPr>
       <w:r>
         <w:drawing>
-          <wp:inline wp14:editId="01A95673" wp14:anchorId="7114F715">
-            <wp:extent cx="4572000" cy="2009775"/>
+          <wp:inline wp14:editId="669658F4" wp14:anchorId="5E3B823B">
+            <wp:extent cx="4572000" cy="1514475"/>
             <wp:effectExtent l="0" t="0" r="0" b="0"/>
-            <wp:docPr id="1796089418" name="" title=""/>
+            <wp:docPr id="1101312564" name="" title=""/>
             <wp:cNvGraphicFramePr>
               <a:graphicFrameLocks noChangeAspect="1"/>
             </wp:cNvGraphicFramePr>
@@ -687,7 +671,7 @@
                     <pic:cNvPicPr/>
                   </pic:nvPicPr>
                   <pic:blipFill>
-                    <a:blip r:embed="Rc9669511cedd460f">
+                    <a:blip r:embed="R871dfa367a774d9e">
                       <a:extLst>
                         <a:ext xmlns:a="http://schemas.openxmlformats.org/drawingml/2006/main" uri="{28A0092B-C50C-407E-A947-70E740481C1C}">
                           <a14:useLocalDpi val="0"/>
@@ -701,7 +685,7 @@
                   <pic:spPr>
                     <a:xfrm>
                       <a:off x="0" y="0"/>
-                      <a:ext cx="4572000" cy="2009775"/>
+                      <a:ext cx="4572000" cy="1514475"/>
                     </a:xfrm>
                     <a:prstGeom prst="rect">
                       <a:avLst/>
@@ -713,6 +697,337 @@
           </wp:inline>
         </w:drawing>
       </w:r>
+    </w:p>
+    <w:p>
+      <w:r>
+        <w:br w:type="page"/>
+      </w:r>
+    </w:p>
+    <w:p>
+      <w:pPr>
+        <w:pStyle w:val="Normal"/>
+        <w:bidi w:val="0"/>
+        <w:spacing w:before="0" w:beforeAutospacing="off" w:after="160" w:afterAutospacing="off" w:line="259" w:lineRule="auto"/>
+        <w:ind w:left="0" w:right="0"/>
+        <w:jc w:val="left"/>
+      </w:pPr>
+      <w:r>
+        <w:rPr/>
+        <w:t>Zone2 destroyed</w:t>
+      </w:r>
+    </w:p>
+    <w:p>
+      <w:pPr>
+        <w:pStyle w:val="Normal"/>
+        <w:bidi w:val="0"/>
+        <w:spacing w:before="0" w:beforeAutospacing="off" w:after="160" w:afterAutospacing="off" w:line="259" w:lineRule="auto"/>
+        <w:ind w:left="0" w:right="0"/>
+        <w:jc w:val="left"/>
+      </w:pPr>
+      <w:r>
+        <w:drawing>
+          <wp:inline wp14:editId="08D6C55B" wp14:anchorId="0017AA2B">
+            <wp:extent cx="4572000" cy="2581275"/>
+            <wp:effectExtent l="0" t="0" r="0" b="0"/>
+            <wp:docPr id="483920498" name="" title=""/>
+            <wp:cNvGraphicFramePr>
+              <a:graphicFrameLocks noChangeAspect="1"/>
+            </wp:cNvGraphicFramePr>
+            <a:graphic>
+              <a:graphicData uri="http://schemas.openxmlformats.org/drawingml/2006/picture">
+                <pic:pic>
+                  <pic:nvPicPr>
+                    <pic:cNvPr id="0" name=""/>
+                    <pic:cNvPicPr/>
+                  </pic:nvPicPr>
+                  <pic:blipFill>
+                    <a:blip r:embed="R405e6b521cf841bd">
+                      <a:extLst>
+                        <a:ext xmlns:a="http://schemas.openxmlformats.org/drawingml/2006/main" uri="{28A0092B-C50C-407E-A947-70E740481C1C}">
+                          <a14:useLocalDpi val="0"/>
+                        </a:ext>
+                      </a:extLst>
+                    </a:blip>
+                    <a:stretch>
+                      <a:fillRect/>
+                    </a:stretch>
+                  </pic:blipFill>
+                  <pic:spPr>
+                    <a:xfrm>
+                      <a:off x="0" y="0"/>
+                      <a:ext cx="4572000" cy="2581275"/>
+                    </a:xfrm>
+                    <a:prstGeom prst="rect">
+                      <a:avLst/>
+                    </a:prstGeom>
+                  </pic:spPr>
+                </pic:pic>
+              </a:graphicData>
+            </a:graphic>
+          </wp:inline>
+        </w:drawing>
+      </w:r>
+    </w:p>
+    <w:p>
+      <w:pPr>
+        <w:pStyle w:val="Normal"/>
+        <w:bidi w:val="0"/>
+        <w:spacing w:before="0" w:beforeAutospacing="off" w:after="160" w:afterAutospacing="off" w:line="259" w:lineRule="auto"/>
+        <w:ind w:left="0" w:right="0"/>
+        <w:jc w:val="left"/>
+      </w:pPr>
+      <w:r>
+        <w:rPr/>
+        <w:t>Zone 1 1</w:t>
+      </w:r>
+      <w:r>
+        <w:rPr>
+          <w:vertAlign w:val="superscript"/>
+        </w:rPr>
+        <w:t>st</w:t>
+      </w:r>
+      <w:r>
+        <w:rPr/>
+        <w:t xml:space="preserve"> destroy attemp</w:t>
+      </w:r>
+    </w:p>
+    <w:p>
+      <w:pPr>
+        <w:pStyle w:val="Normal"/>
+        <w:bidi w:val="0"/>
+        <w:spacing w:before="0" w:beforeAutospacing="off" w:after="160" w:afterAutospacing="off" w:line="259" w:lineRule="auto"/>
+        <w:ind w:left="0" w:right="0"/>
+        <w:jc w:val="left"/>
+      </w:pPr>
+      <w:r>
+        <w:drawing>
+          <wp:inline wp14:editId="584D3937" wp14:anchorId="1B180D36">
+            <wp:extent cx="4572000" cy="1181100"/>
+            <wp:effectExtent l="0" t="0" r="0" b="0"/>
+            <wp:docPr id="81279515" name="" title=""/>
+            <wp:cNvGraphicFramePr>
+              <a:graphicFrameLocks noChangeAspect="1"/>
+            </wp:cNvGraphicFramePr>
+            <a:graphic>
+              <a:graphicData uri="http://schemas.openxmlformats.org/drawingml/2006/picture">
+                <pic:pic>
+                  <pic:nvPicPr>
+                    <pic:cNvPr id="0" name=""/>
+                    <pic:cNvPicPr/>
+                  </pic:nvPicPr>
+                  <pic:blipFill>
+                    <a:blip r:embed="R9bcfb8147d5c485e">
+                      <a:extLst>
+                        <a:ext xmlns:a="http://schemas.openxmlformats.org/drawingml/2006/main" uri="{28A0092B-C50C-407E-A947-70E740481C1C}">
+                          <a14:useLocalDpi val="0"/>
+                        </a:ext>
+                      </a:extLst>
+                    </a:blip>
+                    <a:stretch>
+                      <a:fillRect/>
+                    </a:stretch>
+                  </pic:blipFill>
+                  <pic:spPr>
+                    <a:xfrm>
+                      <a:off x="0" y="0"/>
+                      <a:ext cx="4572000" cy="1181100"/>
+                    </a:xfrm>
+                    <a:prstGeom prst="rect">
+                      <a:avLst/>
+                    </a:prstGeom>
+                  </pic:spPr>
+                </pic:pic>
+              </a:graphicData>
+            </a:graphic>
+          </wp:inline>
+        </w:drawing>
+      </w:r>
+    </w:p>
+    <w:p>
+      <w:pPr>
+        <w:pStyle w:val="Normal"/>
+        <w:bidi w:val="0"/>
+        <w:spacing w:before="0" w:beforeAutospacing="off" w:after="160" w:afterAutospacing="off" w:line="259" w:lineRule="auto"/>
+        <w:ind w:left="0" w:right="0"/>
+        <w:jc w:val="left"/>
+      </w:pPr>
+      <w:r>
+        <w:rPr/>
+        <w:t xml:space="preserve">Retry delete EKS cluster </w:t>
+      </w:r>
+      <w:r>
+        <w:rPr>
+          <w:b w:val="1"/>
+          <w:bCs w:val="1"/>
+        </w:rPr>
+        <w:t xml:space="preserve">manually </w:t>
+      </w:r>
+      <w:r>
+        <w:rPr/>
+        <w:t xml:space="preserve">then remove terraform state (it stuck for hours, no point </w:t>
+      </w:r>
+      <w:r>
+        <w:rPr/>
+        <w:t>keep</w:t>
+      </w:r>
+      <w:r>
+        <w:rPr/>
+        <w:t xml:space="preserve"> continuing destroy via terraform)</w:t>
+      </w:r>
+    </w:p>
+    <w:p>
+      <w:pPr>
+        <w:pStyle w:val="Normal"/>
+        <w:bidi w:val="0"/>
+        <w:spacing w:before="0" w:beforeAutospacing="off" w:after="160" w:afterAutospacing="off" w:line="259" w:lineRule="auto"/>
+        <w:ind w:left="0" w:right="0"/>
+        <w:jc w:val="left"/>
+        <w:rPr>
+          <w:i w:val="1"/>
+          <w:iCs w:val="1"/>
+        </w:rPr>
+      </w:pPr>
+      <w:r>
+        <w:rPr>
+          <w:i w:val="1"/>
+          <w:iCs w:val="1"/>
+        </w:rPr>
+        <w:t>terraform state r</w:t>
+      </w:r>
+      <w:r>
+        <w:rPr>
+          <w:i w:val="1"/>
+          <w:iCs w:val="1"/>
+        </w:rPr>
+        <w:t xml:space="preserve">m </w:t>
+      </w:r>
+      <w:r>
+        <w:rPr>
+          <w:i w:val="1"/>
+          <w:iCs w:val="1"/>
+        </w:rPr>
+        <w:t>k</w:t>
+      </w:r>
+      <w:r>
+        <w:rPr>
+          <w:i w:val="1"/>
+          <w:iCs w:val="1"/>
+        </w:rPr>
+        <w:t>ubernetes_service.grafa</w:t>
+      </w:r>
+      <w:r>
+        <w:rPr>
+          <w:i w:val="1"/>
+          <w:iCs w:val="1"/>
+        </w:rPr>
+        <w:t>na</w:t>
+      </w:r>
+      <w:r>
+        <w:rPr>
+          <w:i w:val="1"/>
+          <w:iCs w:val="1"/>
+        </w:rPr>
+        <w:t>-</w:t>
+      </w:r>
+      <w:r>
+        <w:rPr>
+          <w:i w:val="1"/>
+          <w:iCs w:val="1"/>
+        </w:rPr>
+        <w:t>external</w:t>
+      </w:r>
+    </w:p>
+    <w:p>
+      <w:pPr>
+        <w:pStyle w:val="Normal"/>
+        <w:bidi w:val="0"/>
+        <w:spacing w:before="0" w:beforeAutospacing="off" w:after="160" w:afterAutospacing="off" w:line="259" w:lineRule="auto"/>
+        <w:ind w:left="0" w:right="0"/>
+        <w:jc w:val="left"/>
+      </w:pPr>
+      <w:r>
+        <w:rPr/>
+        <w:t>RDS replica needs to be promoted before destruction</w:t>
+      </w:r>
+    </w:p>
+    <w:p>
+      <w:r>
+        <w:br w:type="page"/>
+      </w:r>
+    </w:p>
+    <w:p>
+      <w:pPr>
+        <w:pStyle w:val="Normal"/>
+        <w:bidi w:val="0"/>
+        <w:spacing w:before="0" w:beforeAutospacing="off" w:after="160" w:afterAutospacing="off" w:line="259" w:lineRule="auto"/>
+        <w:ind w:left="0" w:right="0"/>
+        <w:jc w:val="left"/>
+      </w:pPr>
+      <w:r>
+        <w:rPr/>
+        <w:t>Rerun Zone1 destroy:</w:t>
+      </w:r>
+    </w:p>
+    <w:p>
+      <w:pPr>
+        <w:pStyle w:val="Normal"/>
+        <w:bidi w:val="0"/>
+        <w:spacing w:before="0" w:beforeAutospacing="off" w:after="160" w:afterAutospacing="off" w:line="259" w:lineRule="auto"/>
+        <w:ind w:left="0" w:right="0"/>
+        <w:jc w:val="left"/>
+      </w:pPr>
+      <w:r>
+        <w:drawing>
+          <wp:inline wp14:editId="194CD77B" wp14:anchorId="09B3EEEE">
+            <wp:extent cx="4572000" cy="2790825"/>
+            <wp:effectExtent l="0" t="0" r="0" b="0"/>
+            <wp:docPr id="387048064" name="" title=""/>
+            <wp:cNvGraphicFramePr>
+              <a:graphicFrameLocks noChangeAspect="1"/>
+            </wp:cNvGraphicFramePr>
+            <a:graphic>
+              <a:graphicData uri="http://schemas.openxmlformats.org/drawingml/2006/picture">
+                <pic:pic>
+                  <pic:nvPicPr>
+                    <pic:cNvPr id="0" name=""/>
+                    <pic:cNvPicPr/>
+                  </pic:nvPicPr>
+                  <pic:blipFill>
+                    <a:blip r:embed="R73f26a06a236442b">
+                      <a:extLst>
+                        <a:ext xmlns:a="http://schemas.openxmlformats.org/drawingml/2006/main" uri="{28A0092B-C50C-407E-A947-70E740481C1C}">
+                          <a14:useLocalDpi val="0"/>
+                        </a:ext>
+                      </a:extLst>
+                    </a:blip>
+                    <a:stretch>
+                      <a:fillRect/>
+                    </a:stretch>
+                  </pic:blipFill>
+                  <pic:spPr>
+                    <a:xfrm>
+                      <a:off x="0" y="0"/>
+                      <a:ext cx="4572000" cy="2790825"/>
+                    </a:xfrm>
+                    <a:prstGeom prst="rect">
+                      <a:avLst/>
+                    </a:prstGeom>
+                  </pic:spPr>
+                </pic:pic>
+              </a:graphicData>
+            </a:graphic>
+          </wp:inline>
+        </w:drawing>
+      </w:r>
+    </w:p>
+    <w:p>
+      <w:pPr>
+        <w:pStyle w:val="Normal"/>
+        <w:bidi w:val="0"/>
+        <w:spacing w:before="0" w:beforeAutospacing="off" w:after="160" w:afterAutospacing="off" w:line="259" w:lineRule="auto"/>
+        <w:ind w:left="0" w:right="0"/>
+        <w:jc w:val="left"/>
+      </w:pPr>
     </w:p>
     <w:sectPr>
       <w:pgSz w:w="12240" w:h="15840" w:orient="portrait"/>

</xml_diff>